<commit_message>
updated Non Functional Requirements
</commit_message>
<xml_diff>
--- a/Requirements/Non-Functional Requirements.docx
+++ b/Requirements/Non-Functional Requirements.docx
@@ -93,7 +93,43 @@
                 <w:sz w:val="24"/>
                 <w:szCs w:val="24"/>
               </w:rPr>
-              <w:t>Scrum Mythology</w:t>
+              <w:t>Scrum M</w:t>
+            </w:r>
+            <w:r>
+              <w:rPr>
+                <w:b/>
+                <w:bCs/>
+                <w:sz w:val="24"/>
+                <w:szCs w:val="24"/>
+              </w:rPr>
+              <w:t>e</w:t>
+            </w:r>
+            <w:r>
+              <w:rPr>
+                <w:b/>
+                <w:bCs/>
+                <w:sz w:val="24"/>
+                <w:szCs w:val="24"/>
+              </w:rPr>
+              <w:t>tho</w:t>
+            </w:r>
+            <w:r>
+              <w:rPr>
+                <w:b/>
+                <w:bCs/>
+                <w:sz w:val="24"/>
+                <w:szCs w:val="24"/>
+              </w:rPr>
+              <w:t>do</w:t>
+            </w:r>
+            <w:r>
+              <w:rPr>
+                <w:b/>
+                <w:bCs/>
+                <w:sz w:val="24"/>
+                <w:szCs w:val="24"/>
+              </w:rPr>
+              <w:t>logy</w:t>
             </w:r>
           </w:p>
         </w:tc>
@@ -125,7 +161,19 @@
           </w:tcPr>
           <w:p>
             <w:r>
-              <w:t xml:space="preserve">We will use the Scrum framework in order to </w:t>
+              <w:t xml:space="preserve">We </w:t>
+            </w:r>
+            <w:r>
+              <w:t>must</w:t>
+            </w:r>
+            <w:r>
+              <w:t xml:space="preserve"> use the Scrum </w:t>
+            </w:r>
+            <w:r>
+              <w:t>method</w:t>
+            </w:r>
+            <w:r>
+              <w:t xml:space="preserve"> in order to </w:t>
             </w:r>
             <w:r>
               <w:t>develop our project</w:t>
@@ -175,7 +223,10 @@
               <w:t xml:space="preserve"> </w:t>
             </w:r>
             <w:r>
-              <w:t xml:space="preserve">We will use the agile development technique </w:t>
+              <w:t>Must</w:t>
+            </w:r>
+            <w:r>
+              <w:t xml:space="preserve"> use the agile development technique </w:t>
             </w:r>
             <w:r>
               <w:t xml:space="preserve">called ‘Scrum’. This involves </w:t>
@@ -307,7 +358,13 @@
           </w:tcPr>
           <w:p>
             <w:r>
-              <w:t xml:space="preserve">We will have at least 3 </w:t>
+              <w:t xml:space="preserve">We </w:t>
+            </w:r>
+            <w:r>
+              <w:t>must</w:t>
+            </w:r>
+            <w:r>
+              <w:t xml:space="preserve"> have at least 3 </w:t>
             </w:r>
             <w:r>
               <w:t xml:space="preserve">sprints </w:t>
@@ -481,7 +538,13 @@
           </w:tcPr>
           <w:p>
             <w:r>
-              <w:t>Sprint duration will be between 1 and 3 weeks</w:t>
+              <w:t xml:space="preserve">Sprint duration </w:t>
+            </w:r>
+            <w:r>
+              <w:t>must</w:t>
+            </w:r>
+            <w:r>
+              <w:t xml:space="preserve"> be between 1 and 3 weeks</w:t>
             </w:r>
           </w:p>
         </w:tc>
@@ -524,7 +587,19 @@
               <w:t xml:space="preserve">The time we have been allocated for our project allows us </w:t>
             </w:r>
             <w:r>
-              <w:t xml:space="preserve">between 1 and 3 weeks for a given sprint in order to fit in 3 sprints before the deadline. We aim to have 3 sprints as this allows us to review and </w:t>
+              <w:t xml:space="preserve">between 1 and 3 weeks for a given sprint in order to fit in 3 sprints before the deadline. We </w:t>
+            </w:r>
+            <w:r>
+              <w:t>must</w:t>
+            </w:r>
+            <w:r>
+              <w:t xml:space="preserve"> have</w:t>
+            </w:r>
+            <w:r>
+              <w:t xml:space="preserve"> at least</w:t>
+            </w:r>
+            <w:r>
+              <w:t xml:space="preserve"> 3 sprints as this allows us to review and </w:t>
             </w:r>
             <w:r>
               <w:t>make changes to any given approach we may be taking.</w:t>
@@ -628,7 +703,13 @@
           </w:tcPr>
           <w:p>
             <w:r>
-              <w:t>We will regularly review our func</w:t>
+              <w:t xml:space="preserve">We </w:t>
+            </w:r>
+            <w:r>
+              <w:t>must</w:t>
+            </w:r>
+            <w:r>
+              <w:t xml:space="preserve"> regularly review our func</w:t>
             </w:r>
             <w:r>
               <w:t>tional requirements</w:t>
@@ -671,10 +752,19 @@
               <w:t xml:space="preserve"> </w:t>
             </w:r>
             <w:r>
-              <w:t>We will regularly review our list of functional requirements after each sprint. This is important since each sprint will reveal changes that need to be made to our list</w:t>
-            </w:r>
-            <w:r>
-              <w:t xml:space="preserve"> for one reason or another such as software/hardware limitations, time restrictions, etc…</w:t>
+              <w:t xml:space="preserve">We </w:t>
+            </w:r>
+            <w:r>
+              <w:t>must</w:t>
+            </w:r>
+            <w:r>
+              <w:t xml:space="preserve"> regularly review our list of functional requirements after each sprint. This is important since each sprint will reveal changes that need to be made to our list</w:t>
+            </w:r>
+            <w:r>
+              <w:t xml:space="preserve"> for one reason or another such as software/hardware limitations, time restrictions, et</w:t>
+            </w:r>
+            <w:r>
+              <w:t>c.</w:t>
             </w:r>
           </w:p>
         </w:tc>
@@ -772,7 +862,13 @@
           </w:tcPr>
           <w:p>
             <w:r>
-              <w:t xml:space="preserve">We will </w:t>
+              <w:t xml:space="preserve">We </w:t>
+            </w:r>
+            <w:r>
+              <w:t>will</w:t>
+            </w:r>
+            <w:r>
+              <w:t xml:space="preserve"> </w:t>
             </w:r>
             <w:r>
               <w:t>incorporate</w:t>
@@ -1091,7 +1187,13 @@
           </w:tcPr>
           <w:p>
             <w:r>
-              <w:t>We must read and cite at least four core articles in the area of PI</w:t>
+              <w:t xml:space="preserve">We </w:t>
+            </w:r>
+            <w:r>
+              <w:t>will</w:t>
+            </w:r>
+            <w:r>
+              <w:t xml:space="preserve"> read and cite at least four core articles in the area of PI</w:t>
             </w:r>
           </w:p>
         </w:tc>
@@ -1517,7 +1619,13 @@
           </w:tcPr>
           <w:p>
             <w:r>
-              <w:t xml:space="preserve">We will gather other </w:t>
+              <w:t xml:space="preserve">We </w:t>
+            </w:r>
+            <w:r>
+              <w:t>will</w:t>
+            </w:r>
+            <w:r>
+              <w:t xml:space="preserve"> gather other </w:t>
             </w:r>
             <w:r>
               <w:t>research materials of varying qualities</w:t>
@@ -1694,7 +1802,10 @@
           </w:tcPr>
           <w:p>
             <w:r>
-              <w:t>Use users’ data for allowed purposes only</w:t>
+              <w:t>Must u</w:t>
+            </w:r>
+            <w:r>
+              <w:t>se users’ data for allowed purposes only</w:t>
             </w:r>
           </w:p>
         </w:tc>
@@ -1727,7 +1838,13 @@
               <w:t xml:space="preserve">Description: </w:t>
             </w:r>
             <w:r>
-              <w:t xml:space="preserve">We will only allow for the user’s data to be used for the intended purpose. </w:t>
+              <w:t xml:space="preserve">We </w:t>
+            </w:r>
+            <w:r>
+              <w:t>must</w:t>
+            </w:r>
+            <w:r>
+              <w:t xml:space="preserve"> only allow for the user’s data to be used for the intended purpose. </w:t>
             </w:r>
             <w:r>
               <w:t xml:space="preserve">Their data will not be distributed to third parties </w:t>
@@ -1784,16 +1901,7 @@
                 <w:sz w:val="24"/>
                 <w:szCs w:val="24"/>
               </w:rPr>
-              <w:t>4 – Requirement Name:</w:t>
-            </w:r>
-            <w:r>
-              <w:rPr>
-                <w:b/>
-                <w:bCs/>
-                <w:sz w:val="24"/>
-                <w:szCs w:val="24"/>
-              </w:rPr>
-              <w:t xml:space="preserve"> Data Storage</w:t>
+              <w:t>4 – Requirement Name: Data Storage</w:t>
             </w:r>
           </w:p>
         </w:tc>
@@ -1825,7 +1933,13 @@
           </w:tcPr>
           <w:p>
             <w:r>
-              <w:t>Data will be kept securely</w:t>
+              <w:t xml:space="preserve">Data </w:t>
+            </w:r>
+            <w:r>
+              <w:t>must</w:t>
+            </w:r>
+            <w:r>
+              <w:t xml:space="preserve"> be kept securely</w:t>
             </w:r>
           </w:p>
         </w:tc>
@@ -2010,10 +2124,6 @@
         </w:tc>
       </w:tr>
     </w:tbl>
-    <w:p>
-      <w:bookmarkStart w:id="1" w:name="_GoBack"/>
-      <w:bookmarkEnd w:id="1"/>
-    </w:p>
     <w:p/>
     <w:p/>
     <w:p/>
@@ -2112,7 +2222,13 @@
               <w:t xml:space="preserve">Description: </w:t>
             </w:r>
             <w:r>
-              <w:t>This is to maximise the use each user gets out of using the software. By making the system easy to use, users will be able to access its full potential.</w:t>
+              <w:t xml:space="preserve">This is to maximise the use each user gets out of using the software. By making </w:t>
+            </w:r>
+            <w:r>
+              <w:t xml:space="preserve"> </w:t>
+            </w:r>
+            <w:r>
+              <w:t>the system easy to use, users will be able to access its full potential.</w:t>
             </w:r>
           </w:p>
         </w:tc>
@@ -2216,7 +2332,13 @@
               <w:t xml:space="preserve">Description:  </w:t>
             </w:r>
             <w:r>
-              <w:t>This ensures that the system, both hardware and software components are functioning as they should be and that the users’ stored data has not been compromised.</w:t>
+              <w:t xml:space="preserve">This </w:t>
+            </w:r>
+            <w:r>
+              <w:t>must ensure</w:t>
+            </w:r>
+            <w:r>
+              <w:t xml:space="preserve"> that the system, both hardware and software components are functioning as they should be and that the users’ stored data has not been compromised.</w:t>
             </w:r>
           </w:p>
         </w:tc>
@@ -2320,7 +2442,13 @@
               <w:t xml:space="preserve">Description: </w:t>
             </w:r>
             <w:r>
-              <w:t>The system produced will undergo a series of test plans since test-driven development is a great way to find unexpected outputs and bugs which otherwise may go undetected. Evidence of this must be provided.</w:t>
+              <w:t xml:space="preserve">The system produced </w:t>
+            </w:r>
+            <w:r>
+              <w:t>must</w:t>
+            </w:r>
+            <w:r>
+              <w:t xml:space="preserve"> undergo a series of test plans since test-driven development is a great way to find unexpected outputs and bugs which otherwise may go undetected. Evidence of this must be provided.</w:t>
             </w:r>
           </w:p>
         </w:tc>
@@ -2424,7 +2552,13 @@
               <w:t xml:space="preserve">Description: </w:t>
             </w:r>
             <w:r>
-              <w:t>This is so that our final project can be seen to have been based off scientifically correct research and that our project has achieved what we set out for it to do.</w:t>
+              <w:t xml:space="preserve">This is so that our final </w:t>
+            </w:r>
+            <w:r>
+              <w:t>product</w:t>
+            </w:r>
+            <w:r>
+              <w:t xml:space="preserve"> can be seen to have been based off scientifically correct research and that our project has achieved what we set out for it to do.</w:t>
             </w:r>
           </w:p>
         </w:tc>
@@ -2528,7 +2662,13 @@
               <w:t xml:space="preserve">Description: </w:t>
             </w:r>
             <w:r>
-              <w:t>We will analyse data generated by our system using valid statistical methods to discover any trends or patterns within our collected data.</w:t>
+              <w:t xml:space="preserve">We </w:t>
+            </w:r>
+            <w:r>
+              <w:t>must</w:t>
+            </w:r>
+            <w:r>
+              <w:t xml:space="preserve"> analyse data generated by our system using valid statistical methods to discover any trends or patterns within our collected data.</w:t>
             </w:r>
           </w:p>
         </w:tc>
@@ -2602,7 +2742,13 @@
           </w:tcPr>
           <w:p>
             <w:r>
-              <w:t>The system should generate error reports upon crashing</w:t>
+              <w:t xml:space="preserve">The system </w:t>
+            </w:r>
+            <w:r>
+              <w:t>must</w:t>
+            </w:r>
+            <w:r>
+              <w:t xml:space="preserve"> generate error reports upon crashing</w:t>
             </w:r>
           </w:p>
         </w:tc>
@@ -2632,7 +2778,15 @@
               <w:t xml:space="preserve">Description: </w:t>
             </w:r>
             <w:r>
-              <w:t>The system should generate user friendly error messages to users depending on the reason as to why the system failed. The system should also send detailed error reports back to the developers so that corrections can be made to the system if necessary.</w:t>
+              <w:t xml:space="preserve">The system </w:t>
+            </w:r>
+            <w:r>
+              <w:t>must</w:t>
+            </w:r>
+            <w:bookmarkStart w:id="1" w:name="_GoBack"/>
+            <w:bookmarkEnd w:id="1"/>
+            <w:r>
+              <w:t xml:space="preserve"> generate user friendly error messages to users depending on the reason as to why the system failed. The system should also send detailed error reports back to the developers so that corrections can be made to the system if necessary.</w:t>
             </w:r>
           </w:p>
         </w:tc>
@@ -3078,7 +3232,7 @@
       </w:pPr>
     </w:pPrDefault>
   </w:docDefaults>
-  <w:latentStyles w:defLockedState="0" w:defUIPriority="99" w:defSemiHidden="0" w:defUnhideWhenUsed="0" w:defQFormat="0" w:count="377">
+  <w:latentStyles w:defLockedState="0" w:defUIPriority="99" w:defSemiHidden="0" w:defUnhideWhenUsed="0" w:defQFormat="0" w:count="376">
     <w:lsdException w:name="Normal" w:uiPriority="0" w:qFormat="1"/>
     <w:lsdException w:name="heading 1" w:uiPriority="9" w:qFormat="1"/>
     <w:lsdException w:name="heading 2" w:semiHidden="1" w:uiPriority="9" w:unhideWhenUsed="1" w:qFormat="1"/>
@@ -3455,7 +3609,6 @@
     <w:lsdException w:name="Hashtag" w:semiHidden="1" w:unhideWhenUsed="1"/>
     <w:lsdException w:name="Unresolved Mention" w:semiHidden="1" w:unhideWhenUsed="1"/>
     <w:lsdException w:name="Smart Link" w:semiHidden="1" w:unhideWhenUsed="1"/>
-    <w:lsdException w:name="Smart Link Error" w:semiHidden="1" w:unhideWhenUsed="1"/>
   </w:latentStyles>
   <w:style w:type="paragraph" w:default="1" w:styleId="Normal">
     <w:name w:val="Normal"/>
@@ -3823,15 +3976,6 @@
 </file>
 
 <file path=customXml/item2.xml><?xml version="1.0" encoding="utf-8"?>
-<?mso-contentType ?>
-<FormTemplates xmlns="http://schemas.microsoft.com/sharepoint/v3/contenttype/forms">
-  <Display>DocumentLibraryForm</Display>
-  <Edit>DocumentLibraryForm</Edit>
-  <New>DocumentLibraryForm</New>
-</FormTemplates>
-</file>
-
-<file path=customXml/item3.xml><?xml version="1.0" encoding="utf-8"?>
 <ct:contentTypeSchema xmlns:ct="http://schemas.microsoft.com/office/2006/metadata/contentType" xmlns:ma="http://schemas.microsoft.com/office/2006/metadata/properties/metaAttributes" ct:_="" ma:_="" ma:contentTypeName="Document" ma:contentTypeID="0x01010096EFCA4BC51DDC4DAE71148D1A4B2C83" ma:contentTypeVersion="9" ma:contentTypeDescription="Create a new document." ma:contentTypeScope="" ma:versionID="7cadb7f526f49582605485007b3c3ce1">
   <xsd:schema xmlns:xsd="http://www.w3.org/2001/XMLSchema" xmlns:xs="http://www.w3.org/2001/XMLSchema" xmlns:p="http://schemas.microsoft.com/office/2006/metadata/properties" xmlns:ns3="965d1df7-cef6-4cfc-b502-088ec3479c1f" targetNamespace="http://schemas.microsoft.com/office/2006/metadata/properties" ma:root="true" ma:fieldsID="2986a8f83c97649673a0b9f92069dc31" ns3:_="">
     <xsd:import namespace="965d1df7-cef6-4cfc-b502-088ec3479c1f"/>
@@ -4009,31 +4153,25 @@
 </ct:contentTypeSchema>
 </file>
 
+<file path=customXml/item3.xml><?xml version="1.0" encoding="utf-8"?>
+<?mso-contentType ?>
+<FormTemplates xmlns="http://schemas.microsoft.com/sharepoint/v3/contenttype/forms">
+  <Display>DocumentLibraryForm</Display>
+  <Edit>DocumentLibraryForm</Edit>
+  <New>DocumentLibraryForm</New>
+</FormTemplates>
+</file>
+
 <file path=customXml/itemProps1.xml><?xml version="1.0" encoding="utf-8"?>
 <ds:datastoreItem xmlns:ds="http://schemas.openxmlformats.org/officeDocument/2006/customXml" ds:itemID="{D98ED100-4D16-43FB-960E-57DE1E948989}">
   <ds:schemaRefs>
-    <ds:schemaRef ds:uri="http://purl.org/dc/elements/1.1/"/>
     <ds:schemaRef ds:uri="http://schemas.microsoft.com/office/2006/metadata/properties"/>
-    <ds:schemaRef ds:uri="http://schemas.microsoft.com/office/2006/documentManagement/types"/>
-    <ds:schemaRef ds:uri="http://schemas.openxmlformats.org/package/2006/metadata/core-properties"/>
-    <ds:schemaRef ds:uri="http://purl.org/dc/dcmitype/"/>
     <ds:schemaRef ds:uri="http://schemas.microsoft.com/office/infopath/2007/PartnerControls"/>
-    <ds:schemaRef ds:uri="965d1df7-cef6-4cfc-b502-088ec3479c1f"/>
-    <ds:schemaRef ds:uri="http://www.w3.org/XML/1998/namespace"/>
-    <ds:schemaRef ds:uri="http://purl.org/dc/terms/"/>
   </ds:schemaRefs>
 </ds:datastoreItem>
 </file>
 
 <file path=customXml/itemProps2.xml><?xml version="1.0" encoding="utf-8"?>
-<ds:datastoreItem xmlns:ds="http://schemas.openxmlformats.org/officeDocument/2006/customXml" ds:itemID="{2B2D46F8-997E-4C21-985F-7267330DE274}">
-  <ds:schemaRefs>
-    <ds:schemaRef ds:uri="http://schemas.microsoft.com/sharepoint/v3/contenttype/forms"/>
-  </ds:schemaRefs>
-</ds:datastoreItem>
-</file>
-
-<file path=customXml/itemProps3.xml><?xml version="1.0" encoding="utf-8"?>
 <ds:datastoreItem xmlns:ds="http://schemas.openxmlformats.org/officeDocument/2006/customXml" ds:itemID="{CDEA47AA-04A6-48E9-BE59-28C946A46CE1}">
   <ds:schemaRefs>
     <ds:schemaRef ds:uri="http://schemas.microsoft.com/office/2006/metadata/contentType"/>
@@ -4049,4 +4187,12 @@
     <ds:schemaRef ds:uri="http://schemas.microsoft.com/internal/obd"/>
   </ds:schemaRefs>
 </ds:datastoreItem>
+</file>
+
+<file path=customXml/itemProps3.xml><?xml version="1.0" encoding="utf-8"?>
+<ds:datastoreItem xmlns:ds="http://schemas.openxmlformats.org/officeDocument/2006/customXml" ds:itemID="{2B2D46F8-997E-4C21-985F-7267330DE274}">
+  <ds:schemaRefs>
+    <ds:schemaRef ds:uri="http://schemas.microsoft.com/sharepoint/v3/contenttype/forms"/>
+  </ds:schemaRefs>
+</ds:datastoreItem>
 </file>
</xml_diff>